<commit_message>
Worked on notes for competition
</commit_message>
<xml_diff>
--- a/Notes/Done/Regex.docx
+++ b/Notes/Done/Regex.docx
@@ -1,6 +1,6 @@
 
 <file path=word/document.xml><?xml version="1.0" encoding="utf-8"?>
-<w:document xmlns:wpc="http://schemas.microsoft.com/office/word/2010/wordprocessingCanvas" xmlns:cx="http://schemas.microsoft.com/office/drawing/2014/chartex" xmlns:cx1="http://schemas.microsoft.com/office/drawing/2015/9/8/chartex" xmlns:cx2="http://schemas.microsoft.com/office/drawing/2015/10/21/chartex" xmlns:cx3="http://schemas.microsoft.com/office/drawing/2016/5/9/chartex" xmlns:cx4="http://schemas.microsoft.com/office/drawing/2016/5/10/chartex" xmlns:cx5="http://schemas.microsoft.com/office/drawing/2016/5/11/chartex" xmlns:cx6="http://schemas.microsoft.com/office/drawing/2016/5/12/chartex" xmlns:cx7="http://schemas.microsoft.com/office/drawing/2016/5/13/chartex" xmlns:cx8="http://schemas.microsoft.com/office/drawing/2016/5/14/chartex" xmlns:mc="http://schemas.openxmlformats.org/markup-compatibility/2006" xmlns:aink="http://schemas.microsoft.com/office/drawing/2016/ink" xmlns:am3d="http://schemas.microsoft.com/office/drawing/2017/model3d" xmlns:o="urn:schemas-microsoft-com:office:office" xmlns:r="http://schemas.openxmlformats.org/officeDocument/2006/relationships" xmlns:m="http://schemas.openxmlformats.org/officeDocument/2006/math" xmlns:v="urn:schemas-microsoft-com:vml" xmlns:wp14="http://schemas.microsoft.com/office/word/2010/wordprocessingDrawing" xmlns:wp="http://schemas.openxmlformats.org/drawingml/2006/wordprocessingDrawing" xmlns:w10="urn:schemas-microsoft-com:office:word" xmlns:w="http://schemas.openxmlformats.org/wordprocessingml/2006/main" xmlns:w14="http://schemas.microsoft.com/office/word/2010/wordml" xmlns:w15="http://schemas.microsoft.com/office/word/2012/wordml" xmlns:w16cex="http://schemas.microsoft.com/office/word/2018/wordml/cex" xmlns:w16cid="http://schemas.microsoft.com/office/word/2016/wordml/cid" xmlns:w16="http://schemas.microsoft.com/office/word/2018/wordml" xmlns:w16sdtdh="http://schemas.microsoft.com/office/word/2020/wordml/sdtdatahash" xmlns:w16se="http://schemas.microsoft.com/office/word/2015/wordml/symex" xmlns:wpg="http://schemas.microsoft.com/office/word/2010/wordprocessingGroup" xmlns:wpi="http://schemas.microsoft.com/office/word/2010/wordprocessingInk" xmlns:wne="http://schemas.microsoft.com/office/word/2006/wordml" xmlns:wps="http://schemas.microsoft.com/office/word/2010/wordprocessingShape" mc:Ignorable="w14 w15 w16se w16cid w16 w16cex w16sdtdh wp14">
+<w:document xmlns:wpc="http://schemas.microsoft.com/office/word/2010/wordprocessingCanvas" xmlns:cx="http://schemas.microsoft.com/office/drawing/2014/chartex" xmlns:cx1="http://schemas.microsoft.com/office/drawing/2015/9/8/chartex" xmlns:cx2="http://schemas.microsoft.com/office/drawing/2015/10/21/chartex" xmlns:cx3="http://schemas.microsoft.com/office/drawing/2016/5/9/chartex" xmlns:cx4="http://schemas.microsoft.com/office/drawing/2016/5/10/chartex" xmlns:cx5="http://schemas.microsoft.com/office/drawing/2016/5/11/chartex" xmlns:cx6="http://schemas.microsoft.com/office/drawing/2016/5/12/chartex" xmlns:cx7="http://schemas.microsoft.com/office/drawing/2016/5/13/chartex" xmlns:cx8="http://schemas.microsoft.com/office/drawing/2016/5/14/chartex" xmlns:mc="http://schemas.openxmlformats.org/markup-compatibility/2006" xmlns:aink="http://schemas.microsoft.com/office/drawing/2016/ink" xmlns:am3d="http://schemas.microsoft.com/office/drawing/2017/model3d" xmlns:o="urn:schemas-microsoft-com:office:office" xmlns:r="http://schemas.openxmlformats.org/officeDocument/2006/relationships" xmlns:m="http://schemas.openxmlformats.org/officeDocument/2006/math" xmlns:v="urn:schemas-microsoft-com:vml" xmlns:wp14="http://schemas.microsoft.com/office/word/2010/wordprocessingDrawing" xmlns:wp="http://schemas.openxmlformats.org/drawingml/2006/wordprocessingDrawing" xmlns:w10="urn:schemas-microsoft-com:office:word" xmlns:w="http://schemas.openxmlformats.org/wordprocessingml/2006/main" xmlns:w14="http://schemas.microsoft.com/office/word/2010/wordml" xmlns:w15="http://schemas.microsoft.com/office/word/2012/wordml" xmlns:w16cid="http://schemas.microsoft.com/office/word/2016/wordml/cid" xmlns:w16se="http://schemas.microsoft.com/office/word/2015/wordml/symex" xmlns:wpg="http://schemas.microsoft.com/office/word/2010/wordprocessingGroup" xmlns:wpi="http://schemas.microsoft.com/office/word/2010/wordprocessingInk" xmlns:wne="http://schemas.microsoft.com/office/word/2006/wordml" xmlns:wps="http://schemas.microsoft.com/office/word/2010/wordprocessingShape" mc:Ignorable="w14 w15 w16se w16cid wp14">
   <w:body>
     <w:p>
       <w:pPr>
@@ -45,6 +45,8 @@
         </w:rPr>
         <w:t>Functions:</w:t>
       </w:r>
+      <w:bookmarkStart w:id="0" w:name="_GoBack"/>
+      <w:bookmarkEnd w:id="0"/>
     </w:p>
     <w:p>
       <w:pPr>
@@ -119,6 +121,73 @@
           <w:szCs w:val="24"/>
         </w:rPr>
       </w:pPr>
+      <w:r>
+        <w:rPr>
+          <w:b/>
+          <w:bCs/>
+          <w:sz w:val="24"/>
+          <w:szCs w:val="24"/>
+        </w:rPr>
+        <w:t>Match object</w:t>
+      </w:r>
+      <w:r>
+        <w:rPr>
+          <w:sz w:val="24"/>
+          <w:szCs w:val="24"/>
+        </w:rPr>
+        <w:t xml:space="preserve"> – </w:t>
+      </w:r>
+      <w:r>
+        <w:rPr>
+          <w:sz w:val="24"/>
+          <w:szCs w:val="24"/>
+        </w:rPr>
+        <w:t xml:space="preserve">always </w:t>
+      </w:r>
+      <w:r>
+        <w:rPr>
+          <w:sz w:val="24"/>
+          <w:szCs w:val="24"/>
+        </w:rPr>
+        <w:t xml:space="preserve">has </w:t>
+      </w:r>
+      <w:proofErr w:type="spellStart"/>
+      <w:r>
+        <w:rPr>
+          <w:sz w:val="24"/>
+          <w:szCs w:val="24"/>
+        </w:rPr>
+        <w:t>b</w:t>
+      </w:r>
+      <w:r>
+        <w:rPr>
+          <w:sz w:val="24"/>
+          <w:szCs w:val="24"/>
+        </w:rPr>
+        <w:t>oolean</w:t>
+      </w:r>
+      <w:proofErr w:type="spellEnd"/>
+      <w:r>
+        <w:rPr>
+          <w:sz w:val="24"/>
+          <w:szCs w:val="24"/>
+        </w:rPr>
+        <w:t xml:space="preserve"> value of true</w:t>
+      </w:r>
+      <w:r>
+        <w:rPr>
+          <w:sz w:val="24"/>
+          <w:szCs w:val="24"/>
+        </w:rPr>
+        <w:t xml:space="preserve"> (good for checking if a match was found)</w:t>
+      </w:r>
+      <w:r>
+        <w:rPr>
+          <w:sz w:val="24"/>
+          <w:szCs w:val="24"/>
+        </w:rPr>
+        <w:t>. Captured groups can be extracted.</w:t>
+      </w:r>
     </w:p>
     <w:p>
       <w:pPr>
@@ -127,50 +196,13 @@
           <w:szCs w:val="24"/>
         </w:rPr>
       </w:pPr>
-      <w:r>
-        <w:rPr>
-          <w:b/>
-          <w:bCs/>
-          <w:sz w:val="24"/>
-          <w:szCs w:val="24"/>
-        </w:rPr>
-        <w:t>Match object</w:t>
-      </w:r>
-      <w:r>
-        <w:rPr>
-          <w:sz w:val="24"/>
-          <w:szCs w:val="24"/>
-        </w:rPr>
-        <w:t xml:space="preserve"> – </w:t>
-      </w:r>
-      <w:r>
-        <w:rPr>
-          <w:sz w:val="24"/>
-          <w:szCs w:val="24"/>
-        </w:rPr>
-        <w:t xml:space="preserve">always </w:t>
-      </w:r>
-      <w:r>
-        <w:rPr>
-          <w:sz w:val="24"/>
-          <w:szCs w:val="24"/>
-        </w:rPr>
-        <w:t xml:space="preserve">has </w:t>
-      </w:r>
       <w:proofErr w:type="spellStart"/>
       <w:r>
         <w:rPr>
           <w:sz w:val="24"/>
           <w:szCs w:val="24"/>
         </w:rPr>
-        <w:t>b</w:t>
-      </w:r>
-      <w:r>
-        <w:rPr>
-          <w:sz w:val="24"/>
-          <w:szCs w:val="24"/>
-        </w:rPr>
-        <w:t>oolean</w:t>
+        <w:t>Match.group</w:t>
       </w:r>
       <w:proofErr w:type="spellEnd"/>
       <w:r>
@@ -178,21 +210,7 @@
           <w:sz w:val="24"/>
           <w:szCs w:val="24"/>
         </w:rPr>
-        <w:t xml:space="preserve"> value of true</w:t>
-      </w:r>
-      <w:r>
-        <w:rPr>
-          <w:sz w:val="24"/>
-          <w:szCs w:val="24"/>
-        </w:rPr>
-        <w:t xml:space="preserve"> (good for checking if a match was found)</w:t>
-      </w:r>
-      <w:r>
-        <w:rPr>
-          <w:sz w:val="24"/>
-          <w:szCs w:val="24"/>
-        </w:rPr>
-        <w:t>. Captured groups can be extracted.</w:t>
+        <w:t>(0) – returns the entire matched string.</w:t>
       </w:r>
     </w:p>
     <w:p>
@@ -216,7 +234,7 @@
           <w:sz w:val="24"/>
           <w:szCs w:val="24"/>
         </w:rPr>
-        <w:t>(0) – returns the entire matched string.</w:t>
+        <w:t>(n) – returns the captured group with index n (groups are 1 indexed).</w:t>
       </w:r>
     </w:p>
     <w:p>
@@ -234,13 +252,27 @@
         </w:rPr>
         <w:t>Match.group</w:t>
       </w:r>
+      <w:r>
+        <w:rPr>
+          <w:sz w:val="24"/>
+          <w:szCs w:val="24"/>
+        </w:rPr>
+        <w:t>s</w:t>
+      </w:r>
       <w:proofErr w:type="spellEnd"/>
       <w:r>
         <w:rPr>
           <w:sz w:val="24"/>
           <w:szCs w:val="24"/>
         </w:rPr>
-        <w:t>(n) – returns the captured group with index n (groups are 1 indexed).</w:t>
+        <w:t>(</w:t>
+      </w:r>
+      <w:r>
+        <w:rPr>
+          <w:sz w:val="24"/>
+          <w:szCs w:val="24"/>
+        </w:rPr>
+        <w:t>) – returns a tuple containing captured groups in order. If a group matches multiple times (with *, + or {n, m}), only the last match is stored.</w:t>
       </w:r>
     </w:p>
     <w:p>
@@ -256,14 +288,7 @@
           <w:sz w:val="24"/>
           <w:szCs w:val="24"/>
         </w:rPr>
-        <w:t>Match.group</w:t>
-      </w:r>
-      <w:r>
-        <w:rPr>
-          <w:sz w:val="24"/>
-          <w:szCs w:val="24"/>
-        </w:rPr>
-        <w:t>s</w:t>
+        <w:t>Match.start</w:t>
       </w:r>
       <w:proofErr w:type="spellEnd"/>
       <w:r>
@@ -271,265 +296,52 @@
           <w:sz w:val="24"/>
           <w:szCs w:val="24"/>
         </w:rPr>
+        <w:t>()/</w:t>
+      </w:r>
+      <w:proofErr w:type="spellStart"/>
+      <w:proofErr w:type="gramStart"/>
+      <w:r>
+        <w:rPr>
+          <w:sz w:val="24"/>
+          <w:szCs w:val="24"/>
+        </w:rPr>
+        <w:t>Match.end</w:t>
+      </w:r>
+      <w:proofErr w:type="spellEnd"/>
+      <w:r>
+        <w:rPr>
+          <w:sz w:val="24"/>
+          <w:szCs w:val="24"/>
+        </w:rPr>
         <w:t>(</w:t>
       </w:r>
-      <w:r>
-        <w:rPr>
-          <w:sz w:val="24"/>
-          <w:szCs w:val="24"/>
-        </w:rPr>
-        <w:t>) – returns a tuple containing captured groups in order. If a group matches multiple times (with *, + or {n, m}), only the last match is stored.</w:t>
+      <w:proofErr w:type="gramEnd"/>
+      <w:r>
+        <w:rPr>
+          <w:sz w:val="24"/>
+          <w:szCs w:val="24"/>
+        </w:rPr>
+        <w:t>) – return the index where the substring starts/ends in the original string.</w:t>
       </w:r>
     </w:p>
     <w:p>
       <w:pPr>
+        <w:jc w:val="center"/>
         <w:rPr>
           <w:sz w:val="24"/>
           <w:szCs w:val="24"/>
         </w:rPr>
       </w:pPr>
-      <w:proofErr w:type="spellStart"/>
-      <w:r>
-        <w:rPr>
-          <w:sz w:val="24"/>
-          <w:szCs w:val="24"/>
-        </w:rPr>
-        <w:t>Match.start</w:t>
-      </w:r>
-      <w:proofErr w:type="spellEnd"/>
-      <w:r>
-        <w:rPr>
-          <w:sz w:val="24"/>
-          <w:szCs w:val="24"/>
-        </w:rPr>
-        <w:t>()/</w:t>
-      </w:r>
-      <w:proofErr w:type="spellStart"/>
-      <w:proofErr w:type="gramStart"/>
-      <w:r>
-        <w:rPr>
-          <w:sz w:val="24"/>
-          <w:szCs w:val="24"/>
-        </w:rPr>
-        <w:t>Match.end</w:t>
-      </w:r>
-      <w:proofErr w:type="spellEnd"/>
-      <w:r>
-        <w:rPr>
-          <w:sz w:val="24"/>
-          <w:szCs w:val="24"/>
-        </w:rPr>
-        <w:t>(</w:t>
-      </w:r>
-      <w:proofErr w:type="gramEnd"/>
-      <w:r>
-        <w:rPr>
-          <w:sz w:val="24"/>
-          <w:szCs w:val="24"/>
-        </w:rPr>
-        <w:t>) – return the index where the substring starts/ends in the original string.</w:t>
-      </w:r>
-    </w:p>
-    <w:p>
-      <w:pPr>
-        <w:rPr>
-          <w:sz w:val="24"/>
-          <w:szCs w:val="24"/>
-        </w:rPr>
-      </w:pPr>
-    </w:p>
-    <w:p>
-      <w:pPr>
-        <w:rPr>
-          <w:b/>
-          <w:bCs/>
-          <w:sz w:val="24"/>
-          <w:szCs w:val="24"/>
-        </w:rPr>
-      </w:pPr>
-      <w:r>
-        <w:rPr>
-          <w:b/>
-          <w:bCs/>
-          <w:sz w:val="24"/>
-          <w:szCs w:val="24"/>
-        </w:rPr>
-        <w:t>Special group notation:</w:t>
-      </w:r>
-    </w:p>
-    <w:p>
-      <w:pPr>
-        <w:rPr>
-          <w:sz w:val="24"/>
-          <w:szCs w:val="24"/>
-        </w:rPr>
-      </w:pPr>
-      <w:r>
-        <w:rPr>
-          <w:sz w:val="24"/>
-          <w:szCs w:val="24"/>
-        </w:rPr>
-        <w:t>(</w:t>
-      </w:r>
-      <w:proofErr w:type="gramStart"/>
-      <w:r>
-        <w:rPr>
-          <w:sz w:val="24"/>
-          <w:szCs w:val="24"/>
-        </w:rPr>
-        <w:t>?:…</w:t>
-      </w:r>
-      <w:proofErr w:type="gramEnd"/>
-      <w:r>
-        <w:rPr>
-          <w:sz w:val="24"/>
-          <w:szCs w:val="24"/>
-        </w:rPr>
-        <w:t>) – non-capturing group.</w:t>
-      </w:r>
-    </w:p>
-    <w:p>
-      <w:pPr>
-        <w:rPr>
-          <w:sz w:val="24"/>
-          <w:szCs w:val="24"/>
-        </w:rPr>
-      </w:pPr>
-      <w:proofErr w:type="gramStart"/>
-      <w:r>
-        <w:rPr>
-          <w:sz w:val="24"/>
-          <w:szCs w:val="24"/>
-        </w:rPr>
-        <w:t>(</w:t>
-      </w:r>
-      <w:r>
-        <w:rPr>
-          <w:sz w:val="24"/>
-          <w:szCs w:val="24"/>
-        </w:rPr>
-        <w:t>?P</w:t>
-      </w:r>
-      <w:proofErr w:type="gramEnd"/>
-      <w:r>
-        <w:rPr>
-          <w:sz w:val="24"/>
-          <w:szCs w:val="24"/>
-        </w:rPr>
-        <w:t>&lt;name&gt;…) – named group.</w:t>
-      </w:r>
-    </w:p>
-    <w:p>
-      <w:pPr>
-        <w:rPr>
-          <w:sz w:val="24"/>
-          <w:szCs w:val="24"/>
-        </w:rPr>
-      </w:pPr>
-      <w:r>
-        <w:rPr>
-          <w:sz w:val="24"/>
-          <w:szCs w:val="24"/>
-        </w:rPr>
-        <w:t>(?P=name…) – reference back to a named group.</w:t>
-      </w:r>
-    </w:p>
-    <w:p>
-      <w:pPr>
-        <w:rPr>
-          <w:sz w:val="24"/>
-          <w:szCs w:val="24"/>
-        </w:rPr>
-      </w:pPr>
-      <w:proofErr w:type="gramStart"/>
-      <w:r>
-        <w:rPr>
-          <w:sz w:val="24"/>
-          <w:szCs w:val="24"/>
-        </w:rPr>
-        <w:t>(?=</w:t>
-      </w:r>
-      <w:proofErr w:type="gramEnd"/>
-      <w:r>
-        <w:rPr>
-          <w:sz w:val="24"/>
-          <w:szCs w:val="24"/>
-        </w:rPr>
-        <w:t xml:space="preserve">…) – lookahead assertion. Matches whatever comes </w:t>
-      </w:r>
-      <w:proofErr w:type="gramStart"/>
-      <w:r>
-        <w:rPr>
-          <w:sz w:val="24"/>
-          <w:szCs w:val="24"/>
-        </w:rPr>
-        <w:t>next, but</w:t>
-      </w:r>
-      <w:proofErr w:type="gramEnd"/>
-      <w:r>
-        <w:rPr>
-          <w:sz w:val="24"/>
-          <w:szCs w:val="24"/>
-        </w:rPr>
-        <w:t xml:space="preserve"> doesn’t consume it. For example, Isaac </w:t>
-      </w:r>
-      <w:proofErr w:type="gramStart"/>
-      <w:r>
-        <w:rPr>
-          <w:sz w:val="24"/>
-          <w:szCs w:val="24"/>
-        </w:rPr>
-        <w:t>(?=</w:t>
-      </w:r>
-      <w:proofErr w:type="gramEnd"/>
-      <w:r>
-        <w:rPr>
-          <w:sz w:val="24"/>
-          <w:szCs w:val="24"/>
-        </w:rPr>
-        <w:t>Asimov) matches ‘Isaac ‘ only when it is followed by ‘Asimov’.</w:t>
-      </w:r>
-    </w:p>
-    <w:p>
-      <w:pPr>
-        <w:rPr>
-          <w:sz w:val="24"/>
-          <w:szCs w:val="24"/>
-        </w:rPr>
-      </w:pPr>
-      <w:r>
-        <w:rPr>
-          <w:sz w:val="24"/>
-          <w:szCs w:val="24"/>
-        </w:rPr>
-        <w:t>(?!...) – negative lookahead assertion. Matches only if … doesn’t match what comes next.</w:t>
-      </w:r>
-    </w:p>
-    <w:p>
-      <w:pPr>
-        <w:rPr>
-          <w:sz w:val="24"/>
-          <w:szCs w:val="24"/>
-        </w:rPr>
-      </w:pPr>
-    </w:p>
-    <w:p>
-      <w:pPr>
-        <w:rPr>
-          <w:sz w:val="24"/>
-          <w:szCs w:val="24"/>
-        </w:rPr>
-      </w:pPr>
-      <w:r>
-        <w:rPr>
-          <w:sz w:val="24"/>
-          <w:szCs w:val="24"/>
-        </w:rPr>
-        <w:lastRenderedPageBreak/>
+      <w:r>
+        <w:rPr>
+          <w:noProof/>
+          <w:sz w:val="24"/>
+          <w:szCs w:val="24"/>
+        </w:rPr>
         <w:drawing>
-          <wp:inline distT="0" distB="0" distL="0" distR="0" wp14:anchorId="252B5C05" wp14:editId="15037DDB">
-            <wp:extent cx="5943600" cy="4876165"/>
-            <wp:effectExtent l="0" t="0" r="0" b="635"/>
+          <wp:inline distT="0" distB="0" distL="0" distR="0" wp14:anchorId="252B5C05" wp14:editId="06079C8B">
+            <wp:extent cx="5495925" cy="4508889"/>
+            <wp:effectExtent l="0" t="0" r="0" b="6350"/>
             <wp:docPr id="1" name="Picture 1" descr="Graphical user interface, text, application, email&#10;&#10;Description automatically generated"/>
             <wp:cNvGraphicFramePr>
               <a:graphicFrameLocks xmlns:a="http://schemas.openxmlformats.org/drawingml/2006/main" noChangeAspect="1"/>
@@ -550,7 +362,7 @@
                   <pic:spPr>
                     <a:xfrm>
                       <a:off x="0" y="0"/>
-                      <a:ext cx="5943600" cy="4876165"/>
+                      <a:ext cx="5560397" cy="4561783"/>
                     </a:xfrm>
                     <a:prstGeom prst="rect">
                       <a:avLst/>
@@ -574,7 +386,7 @@
 </file>
 
 <file path=word/styles.xml><?xml version="1.0" encoding="utf-8"?>
-<w:styles xmlns:mc="http://schemas.openxmlformats.org/markup-compatibility/2006" xmlns:r="http://schemas.openxmlformats.org/officeDocument/2006/relationships" xmlns:w="http://schemas.openxmlformats.org/wordprocessingml/2006/main" xmlns:w14="http://schemas.microsoft.com/office/word/2010/wordml" xmlns:w15="http://schemas.microsoft.com/office/word/2012/wordml" xmlns:w16cex="http://schemas.microsoft.com/office/word/2018/wordml/cex" xmlns:w16cid="http://schemas.microsoft.com/office/word/2016/wordml/cid" xmlns:w16="http://schemas.microsoft.com/office/word/2018/wordml" xmlns:w16sdtdh="http://schemas.microsoft.com/office/word/2020/wordml/sdtdatahash" xmlns:w16se="http://schemas.microsoft.com/office/word/2015/wordml/symex" mc:Ignorable="w14 w15 w16se w16cid w16 w16cex w16sdtdh">
+<w:styles xmlns:mc="http://schemas.openxmlformats.org/markup-compatibility/2006" xmlns:r="http://schemas.openxmlformats.org/officeDocument/2006/relationships" xmlns:w="http://schemas.openxmlformats.org/wordprocessingml/2006/main" xmlns:w14="http://schemas.microsoft.com/office/word/2010/wordml" xmlns:w15="http://schemas.microsoft.com/office/word/2012/wordml" xmlns:w16cid="http://schemas.microsoft.com/office/word/2016/wordml/cid" xmlns:w16se="http://schemas.microsoft.com/office/word/2015/wordml/symex" mc:Ignorable="w14 w15 w16se w16cid">
   <w:docDefaults>
     <w:rPrDefault>
       <w:rPr>
@@ -590,7 +402,7 @@
       </w:pPr>
     </w:pPrDefault>
   </w:docDefaults>
-  <w:latentStyles w:defLockedState="0" w:defUIPriority="99" w:defSemiHidden="0" w:defUnhideWhenUsed="0" w:defQFormat="0" w:count="376">
+  <w:latentStyles w:defLockedState="0" w:defUIPriority="99" w:defSemiHidden="0" w:defUnhideWhenUsed="0" w:defQFormat="0" w:count="375">
     <w:lsdException w:name="Normal" w:uiPriority="0" w:qFormat="1"/>
     <w:lsdException w:name="heading 1" w:uiPriority="9" w:qFormat="1"/>
     <w:lsdException w:name="heading 2" w:semiHidden="1" w:uiPriority="9" w:unhideWhenUsed="1" w:qFormat="1"/>
@@ -696,6 +508,7 @@
     <w:lsdException w:name="HTML Sample" w:semiHidden="1" w:unhideWhenUsed="1"/>
     <w:lsdException w:name="HTML Typewriter" w:semiHidden="1" w:unhideWhenUsed="1"/>
     <w:lsdException w:name="HTML Variable" w:semiHidden="1" w:unhideWhenUsed="1"/>
+    <w:lsdException w:name="Normal Table" w:semiHidden="1" w:unhideWhenUsed="1"/>
     <w:lsdException w:name="annotation subject" w:semiHidden="1" w:unhideWhenUsed="1"/>
     <w:lsdException w:name="No List" w:semiHidden="1" w:unhideWhenUsed="1"/>
     <w:lsdException w:name="Outline List 1" w:semiHidden="1" w:unhideWhenUsed="1"/>
@@ -742,8 +555,10 @@
     <w:lsdException w:name="Table Subtle 2" w:semiHidden="1" w:unhideWhenUsed="1"/>
     <w:lsdException w:name="Table Web 1" w:semiHidden="1" w:unhideWhenUsed="1"/>
     <w:lsdException w:name="Table Web 2" w:semiHidden="1" w:unhideWhenUsed="1"/>
+    <w:lsdException w:name="Table Web 3" w:semiHidden="1" w:unhideWhenUsed="1"/>
     <w:lsdException w:name="Balloon Text" w:semiHidden="1" w:unhideWhenUsed="1"/>
     <w:lsdException w:name="Table Grid" w:uiPriority="39"/>
+    <w:lsdException w:name="Table Theme" w:semiHidden="1" w:unhideWhenUsed="1"/>
     <w:lsdException w:name="Placeholder Text" w:semiHidden="1"/>
     <w:lsdException w:name="No Spacing" w:uiPriority="1" w:qFormat="1"/>
     <w:lsdException w:name="Light Shading" w:uiPriority="60"/>
@@ -963,7 +778,6 @@
     <w:lsdException w:name="Smart Hyperlink" w:semiHidden="1" w:unhideWhenUsed="1"/>
     <w:lsdException w:name="Hashtag" w:semiHidden="1" w:unhideWhenUsed="1"/>
     <w:lsdException w:name="Unresolved Mention" w:semiHidden="1" w:unhideWhenUsed="1"/>
-    <w:lsdException w:name="Smart Link" w:semiHidden="1" w:unhideWhenUsed="1"/>
   </w:latentStyles>
   <w:style w:type="paragraph" w:default="1" w:styleId="Normal">
     <w:name w:val="Normal"/>

</xml_diff>